<commit_message>
Interim Report Change testing
Added a new line before website address
</commit_message>
<xml_diff>
--- a/Project_Proposal.docx
+++ b/Project_Proposal.docx
@@ -24,97 +24,13 @@
         <w:rPr>
           <w:rFonts w:ascii="Times New Roman" w:eastAsia="Times New Roman" w:hAnsi="Times New Roman" w:cs="Times New Roman"/>
         </w:rPr>
-        <w:t xml:space="preserve">Ahmad </w:t>
-      </w:r>
-      <w:proofErr w:type="spellStart"/>
+        <w:t>Ahmad Saad Khan,</w:t>
+      </w:r>
       <w:r>
         <w:rPr>
           <w:rFonts w:ascii="Times New Roman" w:eastAsia="Times New Roman" w:hAnsi="Times New Roman" w:cs="Times New Roman"/>
         </w:rPr>
-        <w:t>Saad</w:t>
-      </w:r>
-      <w:proofErr w:type="spellEnd"/>
-      <w:r>
-        <w:rPr>
-          <w:rFonts w:ascii="Times New Roman" w:eastAsia="Times New Roman" w:hAnsi="Times New Roman" w:cs="Times New Roman"/>
-        </w:rPr>
-        <w:t xml:space="preserve"> Khan,</w:t>
-      </w:r>
-      <w:r>
-        <w:rPr>
-          <w:rFonts w:ascii="Times New Roman" w:eastAsia="Times New Roman" w:hAnsi="Times New Roman" w:cs="Times New Roman"/>
-        </w:rPr>
-        <w:t xml:space="preserve"> </w:t>
-      </w:r>
-      <w:proofErr w:type="spellStart"/>
-      <w:r>
-        <w:rPr>
-          <w:rFonts w:ascii="Times New Roman" w:eastAsia="Times New Roman" w:hAnsi="Times New Roman" w:cs="Times New Roman"/>
-        </w:rPr>
-        <w:t>Akhilesh</w:t>
-      </w:r>
-      <w:proofErr w:type="spellEnd"/>
-      <w:r>
-        <w:rPr>
-          <w:rFonts w:ascii="Times New Roman" w:eastAsia="Times New Roman" w:hAnsi="Times New Roman" w:cs="Times New Roman"/>
-        </w:rPr>
-        <w:t xml:space="preserve"> </w:t>
-      </w:r>
-      <w:proofErr w:type="spellStart"/>
-      <w:r>
-        <w:rPr>
-          <w:rFonts w:ascii="Times New Roman" w:eastAsia="Times New Roman" w:hAnsi="Times New Roman" w:cs="Times New Roman"/>
-        </w:rPr>
-        <w:t>Akhade</w:t>
-      </w:r>
-      <w:proofErr w:type="spellEnd"/>
-      <w:r>
-        <w:rPr>
-          <w:rFonts w:ascii="Times New Roman" w:eastAsia="Times New Roman" w:hAnsi="Times New Roman" w:cs="Times New Roman"/>
-        </w:rPr>
-        <w:t xml:space="preserve">, </w:t>
-      </w:r>
-      <w:proofErr w:type="spellStart"/>
-      <w:r>
-        <w:rPr>
-          <w:rFonts w:ascii="Times New Roman" w:eastAsia="Times New Roman" w:hAnsi="Times New Roman" w:cs="Times New Roman"/>
-        </w:rPr>
-        <w:t>Satyajit</w:t>
-      </w:r>
-      <w:proofErr w:type="spellEnd"/>
-      <w:r>
-        <w:rPr>
-          <w:rFonts w:ascii="Times New Roman" w:eastAsia="Times New Roman" w:hAnsi="Times New Roman" w:cs="Times New Roman"/>
-        </w:rPr>
-        <w:t xml:space="preserve"> </w:t>
-      </w:r>
-      <w:proofErr w:type="spellStart"/>
-      <w:r>
-        <w:rPr>
-          <w:rFonts w:ascii="Times New Roman" w:eastAsia="Times New Roman" w:hAnsi="Times New Roman" w:cs="Times New Roman"/>
-        </w:rPr>
-        <w:t>Bappanadu</w:t>
-      </w:r>
-      <w:proofErr w:type="spellEnd"/>
-      <w:r>
-        <w:rPr>
-          <w:rFonts w:ascii="Times New Roman" w:eastAsia="Times New Roman" w:hAnsi="Times New Roman" w:cs="Times New Roman"/>
-        </w:rPr>
-        <w:t xml:space="preserve"> </w:t>
-      </w:r>
-      <w:proofErr w:type="spellStart"/>
-      <w:r>
-        <w:rPr>
-          <w:rFonts w:ascii="Times New Roman" w:eastAsia="Times New Roman" w:hAnsi="Times New Roman" w:cs="Times New Roman"/>
-        </w:rPr>
-        <w:t>Manjunath</w:t>
-      </w:r>
-      <w:proofErr w:type="spellEnd"/>
-      <w:r>
-        <w:rPr>
-          <w:rFonts w:ascii="Times New Roman" w:eastAsia="Times New Roman" w:hAnsi="Times New Roman" w:cs="Times New Roman"/>
-        </w:rPr>
-        <w:t>, Tanay Pande</w:t>
+        <w:t xml:space="preserve"> Akhilesh Akhade, Satyajit Bappanadu Manjunath, Tanay Pande</w:t>
       </w:r>
     </w:p>
     <w:p>
@@ -132,6 +48,18 @@
         </w:rPr>
         <w:t xml:space="preserve"> North Carolina State University. </w:t>
       </w:r>
+    </w:p>
+    <w:p>
+      <w:pPr>
+        <w:framePr w:w="9072" w:hSpace="187" w:vSpace="187" w:wrap="notBeside" w:vAnchor="text" w:hAnchor="page" w:x="1614" w:y="886"/>
+        <w:spacing w:after="0" w:line="240" w:lineRule="auto"/>
+        <w:jc w:val="center"/>
+        <w:rPr>
+          <w:rFonts w:ascii="Times New Roman" w:eastAsia="Times New Roman" w:hAnsi="Times New Roman" w:cs="Times New Roman"/>
+        </w:rPr>
+      </w:pPr>
+      <w:bookmarkStart w:id="0" w:name="_GoBack"/>
+      <w:bookmarkEnd w:id="0"/>
     </w:p>
     <w:p>
       <w:pPr>
@@ -310,21 +238,7 @@
         <w:rPr>
           <w:rFonts w:ascii="Times New Roman" w:hAnsi="Times New Roman" w:cs="Times New Roman"/>
         </w:rPr>
-        <w:t xml:space="preserve"> The testing will be done in </w:t>
-      </w:r>
-      <w:proofErr w:type="spellStart"/>
-      <w:r>
-        <w:rPr>
-          <w:rFonts w:ascii="Times New Roman" w:hAnsi="Times New Roman" w:cs="Times New Roman"/>
-        </w:rPr>
-        <w:t>NetLabs</w:t>
-      </w:r>
-      <w:proofErr w:type="spellEnd"/>
-      <w:r>
-        <w:rPr>
-          <w:rFonts w:ascii="Times New Roman" w:hAnsi="Times New Roman" w:cs="Times New Roman"/>
-        </w:rPr>
-        <w:t>.</w:t>
+        <w:t xml:space="preserve"> The testing will be done in NetLabs.</w:t>
       </w:r>
     </w:p>
     <w:p>
@@ -708,7 +622,6 @@
           <w:sz w:val="32"/>
           <w:szCs w:val="32"/>
         </w:rPr>
-        <w:lastRenderedPageBreak/>
         <w:t>Preliminary Design and Development Plan</w:t>
       </w:r>
       <w:r>
@@ -828,27 +741,14 @@
       <w:r>
         <w:t xml:space="preserve">Figure </w:t>
       </w:r>
-      <w:r>
-        <w:fldChar w:fldCharType="begin"/>
-      </w:r>
-      <w:r>
-        <w:instrText xml:space="preserve"> SEQ Figure \* ARABIC </w:instrText>
-      </w:r>
-      <w:r>
-        <w:fldChar w:fldCharType="separate"/>
-      </w:r>
-      <w:r>
-        <w:rPr>
-          <w:noProof/>
-        </w:rPr>
-        <w:t>1</w:t>
-      </w:r>
-      <w:r>
-        <w:rPr>
-          <w:noProof/>
-        </w:rPr>
-        <w:fldChar w:fldCharType="end"/>
-      </w:r>
+      <w:fldSimple w:instr=" SEQ Figure \* ARABIC ">
+        <w:r>
+          <w:rPr>
+            <w:noProof/>
+          </w:rPr>
+          <w:t>1</w:t>
+        </w:r>
+      </w:fldSimple>
     </w:p>
     <w:p>
       <w:pPr>
@@ -1089,27 +989,14 @@
       <w:r>
         <w:t xml:space="preserve">Figure </w:t>
       </w:r>
-      <w:r>
-        <w:fldChar w:fldCharType="begin"/>
-      </w:r>
-      <w:r>
-        <w:instrText xml:space="preserve"> SEQ Figure \* ARABIC </w:instrText>
-      </w:r>
-      <w:r>
-        <w:fldChar w:fldCharType="separate"/>
-      </w:r>
-      <w:r>
-        <w:rPr>
-          <w:noProof/>
-        </w:rPr>
-        <w:t>2</w:t>
-      </w:r>
-      <w:r>
-        <w:rPr>
-          <w:noProof/>
-        </w:rPr>
-        <w:fldChar w:fldCharType="end"/>
-      </w:r>
+      <w:fldSimple w:instr=" SEQ Figure \* ARABIC ">
+        <w:r>
+          <w:rPr>
+            <w:noProof/>
+          </w:rPr>
+          <w:t>2</w:t>
+        </w:r>
+      </w:fldSimple>
     </w:p>
     <w:p>
       <w:pPr>
@@ -1138,6 +1025,7 @@
         <w:rPr>
           <w:rFonts w:ascii="Times New Roman" w:hAnsi="Times New Roman" w:cs="Times New Roman"/>
         </w:rPr>
+        <w:lastRenderedPageBreak/>
         <w:t>We main</w:t>
       </w:r>
       <w:r>
@@ -1174,14 +1062,7 @@
         <w:rPr>
           <w:rFonts w:ascii="Times New Roman" w:hAnsi="Times New Roman" w:cs="Times New Roman"/>
         </w:rPr>
-        <w:t xml:space="preserve"> </w:t>
-      </w:r>
-      <w:r>
-        <w:rPr>
-          <w:rFonts w:ascii="Times New Roman" w:hAnsi="Times New Roman" w:cs="Times New Roman"/>
-        </w:rPr>
-        <w:lastRenderedPageBreak/>
-        <w:t>client port. If an entry is found, the packet’s destination address and port are</w:t>
+        <w:t xml:space="preserve"> client port. If an entry is found, the packet’s destination address and port are</w:t>
       </w:r>
       <w:r>
         <w:rPr>
@@ -1392,48 +1273,29 @@
       <w:r>
         <w:t xml:space="preserve">Figure </w:t>
       </w:r>
-      <w:r>
-        <w:fldChar w:fldCharType="begin"/>
-      </w:r>
-      <w:r>
-        <w:instrText xml:space="preserve"> SEQ Figure \* ARABIC </w:instrText>
-      </w:r>
-      <w:r>
-        <w:fldChar w:fldCharType="separate"/>
-      </w:r>
-      <w:r>
-        <w:rPr>
-          <w:noProof/>
-        </w:rPr>
-        <w:t>3</w:t>
-      </w:r>
-      <w:r>
-        <w:rPr>
-          <w:noProof/>
-        </w:rPr>
-        <w:fldChar w:fldCharType="end"/>
-      </w:r>
-    </w:p>
-    <w:p>
-      <w:pPr>
-        <w:spacing w:line="276" w:lineRule="auto"/>
-        <w:jc w:val="both"/>
-        <w:rPr>
-          <w:rFonts w:ascii="Times New Roman" w:hAnsi="Times New Roman" w:cs="Times New Roman"/>
-        </w:rPr>
-      </w:pPr>
-      <w:r>
-        <w:rPr>
-          <w:rFonts w:ascii="Times New Roman" w:hAnsi="Times New Roman" w:cs="Times New Roman"/>
-        </w:rPr>
-        <w:t xml:space="preserve">All outgoing packets from the video server are forwarded to the particular client which initiated the request. The source address of the packet from the video server is mapped to the public address of the NAT and the source </w:t>
-      </w:r>
+      <w:fldSimple w:instr=" SEQ Figure \* ARABIC ">
+        <w:r>
+          <w:rPr>
+            <w:noProof/>
+          </w:rPr>
+          <w:t>3</w:t>
+        </w:r>
+      </w:fldSimple>
+    </w:p>
+    <w:p>
+      <w:pPr>
+        <w:spacing w:line="276" w:lineRule="auto"/>
+        <w:jc w:val="both"/>
+        <w:rPr>
+          <w:rFonts w:ascii="Times New Roman" w:hAnsi="Times New Roman" w:cs="Times New Roman"/>
+        </w:rPr>
+      </w:pPr>
       <w:r>
         <w:rPr>
           <w:rFonts w:ascii="Times New Roman" w:hAnsi="Times New Roman" w:cs="Times New Roman"/>
         </w:rPr>
         <w:lastRenderedPageBreak/>
-        <w:t>port is mapped to the public port of NAT at the POST-ROUTING hook. The UDP and IP checksums are updated.</w:t>
+        <w:t>All outgoing packets from the video server are forwarded to the particular client which initiated the request. The source address of the packet from the video server is mapped to the public address of the NAT and the source port is mapped to the public port of NAT at the POST-ROUTING hook. The UDP and IP checksums are updated.</w:t>
       </w:r>
       <w:r>
         <w:rPr>
@@ -2103,27 +1965,14 @@
       <w:r>
         <w:t xml:space="preserve">Table </w:t>
       </w:r>
-      <w:r>
-        <w:fldChar w:fldCharType="begin"/>
-      </w:r>
-      <w:r>
-        <w:instrText xml:space="preserve"> SEQ Table \* ARABIC </w:instrText>
-      </w:r>
-      <w:r>
-        <w:fldChar w:fldCharType="separate"/>
-      </w:r>
-      <w:r>
-        <w:rPr>
-          <w:noProof/>
-        </w:rPr>
-        <w:t>1</w:t>
-      </w:r>
-      <w:r>
-        <w:rPr>
-          <w:noProof/>
-        </w:rPr>
-        <w:fldChar w:fldCharType="end"/>
-      </w:r>
+      <w:fldSimple w:instr=" SEQ Table \* ARABIC ">
+        <w:r>
+          <w:rPr>
+            <w:noProof/>
+          </w:rPr>
+          <w:t>1</w:t>
+        </w:r>
+      </w:fldSimple>
     </w:p>
     <w:tbl>
       <w:tblPr>
@@ -2411,27 +2260,14 @@
       <w:r>
         <w:t xml:space="preserve">Table </w:t>
       </w:r>
-      <w:r>
-        <w:fldChar w:fldCharType="begin"/>
-      </w:r>
-      <w:r>
-        <w:instrText xml:space="preserve"> SEQ Table \* ARABIC </w:instrText>
-      </w:r>
-      <w:r>
-        <w:fldChar w:fldCharType="separate"/>
-      </w:r>
-      <w:r>
-        <w:rPr>
-          <w:noProof/>
-        </w:rPr>
-        <w:t>2</w:t>
-      </w:r>
-      <w:r>
-        <w:rPr>
-          <w:noProof/>
-        </w:rPr>
-        <w:fldChar w:fldCharType="end"/>
-      </w:r>
+      <w:fldSimple w:instr=" SEQ Table \* ARABIC ">
+        <w:r>
+          <w:rPr>
+            <w:noProof/>
+          </w:rPr>
+          <w:t>2</w:t>
+        </w:r>
+      </w:fldSimple>
     </w:p>
     <w:p>
       <w:pPr>
@@ -2718,6 +2554,7 @@
         <w:rPr>
           <w:rFonts w:ascii="Times New Roman" w:hAnsi="Times New Roman" w:cs="Times New Roman"/>
         </w:rPr>
+        <w:lastRenderedPageBreak/>
         <w:br w:type="page"/>
       </w:r>
     </w:p>
@@ -2900,7 +2737,6 @@
                 <w:szCs w:val="22"/>
               </w:rPr>
             </w:pPr>
-            <w:proofErr w:type="spellStart"/>
             <w:r>
               <w:rPr>
                 <w:i w:val="0"/>
@@ -2909,7 +2745,6 @@
               </w:rPr>
               <w:t>Akhilesh</w:t>
             </w:r>
-            <w:proofErr w:type="spellEnd"/>
             <w:r>
               <w:rPr>
                 <w:i w:val="0"/>
@@ -2968,7 +2803,6 @@
                 <w:szCs w:val="22"/>
               </w:rPr>
             </w:pPr>
-            <w:proofErr w:type="spellStart"/>
             <w:r>
               <w:rPr>
                 <w:i w:val="0"/>
@@ -2977,7 +2811,6 @@
               </w:rPr>
               <w:t>Satyajit</w:t>
             </w:r>
-            <w:proofErr w:type="spellEnd"/>
           </w:p>
         </w:tc>
       </w:tr>
@@ -4268,27 +4101,14 @@
       <w:r>
         <w:t xml:space="preserve">Table </w:t>
       </w:r>
-      <w:r>
-        <w:fldChar w:fldCharType="begin"/>
-      </w:r>
-      <w:r>
-        <w:instrText xml:space="preserve"> SEQ Table \* ARABIC </w:instrText>
-      </w:r>
-      <w:r>
-        <w:fldChar w:fldCharType="separate"/>
-      </w:r>
-      <w:r>
-        <w:rPr>
-          <w:noProof/>
-        </w:rPr>
-        <w:t>3</w:t>
-      </w:r>
-      <w:r>
-        <w:rPr>
-          <w:noProof/>
-        </w:rPr>
-        <w:fldChar w:fldCharType="end"/>
-      </w:r>
+      <w:fldSimple w:instr=" SEQ Table \* ARABIC ">
+        <w:r>
+          <w:rPr>
+            <w:noProof/>
+          </w:rPr>
+          <w:t>3</w:t>
+        </w:r>
+      </w:fldSimple>
     </w:p>
     <w:p>
       <w:pPr>
@@ -4338,7 +4158,6 @@
         <w:spacing w:line="276" w:lineRule="auto"/>
         <w:jc w:val="center"/>
       </w:pPr>
-      <w:bookmarkStart w:id="0" w:name="_GoBack"/>
       <w:r>
         <w:rPr>
           <w:noProof/>
@@ -4391,7 +4210,6 @@
           </wp:inline>
         </w:drawing>
       </w:r>
-      <w:bookmarkEnd w:id="0"/>
     </w:p>
     <w:p>
       <w:pPr>
@@ -4404,27 +4222,14 @@
       <w:r>
         <w:t xml:space="preserve">Figure </w:t>
       </w:r>
-      <w:r>
-        <w:fldChar w:fldCharType="begin"/>
-      </w:r>
-      <w:r>
-        <w:instrText xml:space="preserve"> SEQ Figure \* ARABIC </w:instrText>
-      </w:r>
-      <w:r>
-        <w:fldChar w:fldCharType="separate"/>
-      </w:r>
-      <w:r>
-        <w:rPr>
-          <w:noProof/>
-        </w:rPr>
-        <w:t>4</w:t>
-      </w:r>
-      <w:r>
-        <w:rPr>
-          <w:noProof/>
-        </w:rPr>
-        <w:fldChar w:fldCharType="end"/>
-      </w:r>
+      <w:fldSimple w:instr=" SEQ Figure \* ARABIC ">
+        <w:r>
+          <w:rPr>
+            <w:noProof/>
+          </w:rPr>
+          <w:t>4</w:t>
+        </w:r>
+      </w:fldSimple>
     </w:p>
     <w:p>
       <w:pPr>
@@ -4526,21 +4331,7 @@
         <w:rPr>
           <w:rFonts w:ascii="Times New Roman" w:hAnsi="Times New Roman" w:cs="Times New Roman"/>
         </w:rPr>
-        <w:t xml:space="preserve">We will download video application from the servers. To test the functioning of the NAT and the two load balancing techniques, we will run </w:t>
-      </w:r>
-      <w:proofErr w:type="spellStart"/>
-      <w:r>
-        <w:rPr>
-          <w:rFonts w:ascii="Times New Roman" w:hAnsi="Times New Roman" w:cs="Times New Roman"/>
-        </w:rPr>
-        <w:t>wireshark</w:t>
-      </w:r>
-      <w:proofErr w:type="spellEnd"/>
-      <w:r>
-        <w:rPr>
-          <w:rFonts w:ascii="Times New Roman" w:hAnsi="Times New Roman" w:cs="Times New Roman"/>
-        </w:rPr>
-        <w:t xml:space="preserve"> on the NAT box, clients </w:t>
+        <w:t xml:space="preserve">We will download video application from the servers. To test the functioning of the NAT and the two load balancing techniques, we will run wireshark on the NAT box, clients </w:t>
       </w:r>
       <w:r>
         <w:rPr>
@@ -4771,21 +4562,7 @@
               <w:rPr>
                 <w:rFonts w:ascii="Times New Roman" w:hAnsi="Times New Roman" w:cs="Times New Roman"/>
               </w:rPr>
-              <w:t xml:space="preserve">The DNAT changes the destination IP &amp; port address of the incoming packet from the client. The SNAT will reverse this change. The client will feel like it is communicating with the NAT public IP address. This we will check by </w:t>
-            </w:r>
-            <w:proofErr w:type="spellStart"/>
-            <w:r>
-              <w:rPr>
-                <w:rFonts w:ascii="Times New Roman" w:hAnsi="Times New Roman" w:cs="Times New Roman"/>
-              </w:rPr>
-              <w:t>wireshark</w:t>
-            </w:r>
-            <w:proofErr w:type="spellEnd"/>
-            <w:r>
-              <w:rPr>
-                <w:rFonts w:ascii="Times New Roman" w:hAnsi="Times New Roman" w:cs="Times New Roman"/>
-              </w:rPr>
-              <w:t xml:space="preserve"> captures on the client and the NAT box.</w:t>
+              <w:t>The DNAT changes the destination IP &amp; port address of the incoming packet from the client. The SNAT will reverse this change. The client will feel like it is communicating with the NAT public IP address. This we will check by wireshark captures on the client and the NAT box.</w:t>
             </w:r>
           </w:p>
         </w:tc>
@@ -4998,21 +4775,7 @@
               <w:rPr>
                 <w:rFonts w:ascii="Times New Roman" w:hAnsi="Times New Roman" w:cs="Times New Roman"/>
               </w:rPr>
-              <w:t xml:space="preserve"> a </w:t>
-            </w:r>
-            <w:proofErr w:type="spellStart"/>
-            <w:r>
-              <w:rPr>
-                <w:rFonts w:ascii="Times New Roman" w:hAnsi="Times New Roman" w:cs="Times New Roman"/>
-              </w:rPr>
-              <w:t>wireshark</w:t>
-            </w:r>
-            <w:proofErr w:type="spellEnd"/>
-            <w:r>
-              <w:rPr>
-                <w:rFonts w:ascii="Times New Roman" w:hAnsi="Times New Roman" w:cs="Times New Roman"/>
-              </w:rPr>
-              <w:t xml:space="preserve"> capture.</w:t>
+              <w:t xml:space="preserve"> a wireshark capture.</w:t>
             </w:r>
           </w:p>
         </w:tc>
@@ -5121,21 +4884,7 @@
               <w:rPr>
                 <w:rFonts w:ascii="Times New Roman" w:hAnsi="Times New Roman" w:cs="Times New Roman"/>
               </w:rPr>
-              <w:t xml:space="preserve"> </w:t>
-            </w:r>
-            <w:proofErr w:type="spellStart"/>
-            <w:r>
-              <w:rPr>
-                <w:rFonts w:ascii="Times New Roman" w:hAnsi="Times New Roman" w:cs="Times New Roman"/>
-              </w:rPr>
-              <w:t>wireshark</w:t>
-            </w:r>
-            <w:proofErr w:type="spellEnd"/>
-            <w:r>
-              <w:rPr>
-                <w:rFonts w:ascii="Times New Roman" w:hAnsi="Times New Roman" w:cs="Times New Roman"/>
-              </w:rPr>
-              <w:t xml:space="preserve"> capture.</w:t>
+              <w:t xml:space="preserve"> wireshark capture.</w:t>
             </w:r>
           </w:p>
         </w:tc>
@@ -5301,27 +5050,14 @@
       <w:r>
         <w:t xml:space="preserve">Table </w:t>
       </w:r>
-      <w:r>
-        <w:fldChar w:fldCharType="begin"/>
-      </w:r>
-      <w:r>
-        <w:instrText xml:space="preserve"> SEQ Table \* ARABIC </w:instrText>
-      </w:r>
-      <w:r>
-        <w:fldChar w:fldCharType="separate"/>
-      </w:r>
-      <w:r>
-        <w:rPr>
-          <w:noProof/>
-        </w:rPr>
-        <w:t>4</w:t>
-      </w:r>
-      <w:r>
-        <w:rPr>
-          <w:noProof/>
-        </w:rPr>
-        <w:fldChar w:fldCharType="end"/>
-      </w:r>
+      <w:fldSimple w:instr=" SEQ Table \* ARABIC ">
+        <w:r>
+          <w:rPr>
+            <w:noProof/>
+          </w:rPr>
+          <w:t>4</w:t>
+        </w:r>
+      </w:fldSimple>
     </w:p>
     <w:p>
       <w:pPr>
@@ -5498,21 +5234,7 @@
               <w:rPr>
                 <w:rFonts w:ascii="Times New Roman" w:hAnsi="Times New Roman" w:cs="Times New Roman"/>
               </w:rPr>
-              <w:t xml:space="preserve">ethod, we expect to see more number of connections to the server with least video quality through </w:t>
-            </w:r>
-            <w:proofErr w:type="spellStart"/>
-            <w:r>
-              <w:rPr>
-                <w:rFonts w:ascii="Times New Roman" w:hAnsi="Times New Roman" w:cs="Times New Roman"/>
-              </w:rPr>
-              <w:t>wireshark</w:t>
-            </w:r>
-            <w:proofErr w:type="spellEnd"/>
-            <w:r>
-              <w:rPr>
-                <w:rFonts w:ascii="Times New Roman" w:hAnsi="Times New Roman" w:cs="Times New Roman"/>
-              </w:rPr>
-              <w:t xml:space="preserve"> capture.</w:t>
+              <w:t>ethod, we expect to see more number of connections to the server with least video quality through wireshark capture.</w:t>
             </w:r>
           </w:p>
         </w:tc>
@@ -5610,27 +5332,14 @@
       <w:r>
         <w:t xml:space="preserve">Table </w:t>
       </w:r>
-      <w:r>
-        <w:fldChar w:fldCharType="begin"/>
-      </w:r>
-      <w:r>
-        <w:instrText xml:space="preserve"> SEQ Table \* ARABIC </w:instrText>
-      </w:r>
-      <w:r>
-        <w:fldChar w:fldCharType="separate"/>
-      </w:r>
-      <w:r>
-        <w:rPr>
-          <w:noProof/>
-        </w:rPr>
-        <w:t>5</w:t>
-      </w:r>
-      <w:r>
-        <w:rPr>
-          <w:noProof/>
-        </w:rPr>
-        <w:fldChar w:fldCharType="end"/>
-      </w:r>
+      <w:fldSimple w:instr=" SEQ Table \* ARABIC ">
+        <w:r>
+          <w:rPr>
+            <w:noProof/>
+          </w:rPr>
+          <w:t>5</w:t>
+        </w:r>
+      </w:fldSimple>
     </w:p>
     <w:p>
       <w:pPr>
@@ -5677,35 +5386,7 @@
           <w:rFonts w:ascii="Times New Roman" w:hAnsi="Times New Roman" w:cs="Times New Roman"/>
         </w:rPr>
         <w:tab/>
-        <w:t xml:space="preserve">P. </w:t>
-      </w:r>
-      <w:proofErr w:type="spellStart"/>
-      <w:r>
-        <w:rPr>
-          <w:rFonts w:ascii="Times New Roman" w:hAnsi="Times New Roman" w:cs="Times New Roman"/>
-        </w:rPr>
-        <w:t>Srisuresh</w:t>
-      </w:r>
-      <w:proofErr w:type="spellEnd"/>
-      <w:r>
-        <w:rPr>
-          <w:rFonts w:ascii="Times New Roman" w:hAnsi="Times New Roman" w:cs="Times New Roman"/>
-        </w:rPr>
-        <w:t xml:space="preserve"> and K. </w:t>
-      </w:r>
-      <w:proofErr w:type="spellStart"/>
-      <w:r>
-        <w:rPr>
-          <w:rFonts w:ascii="Times New Roman" w:hAnsi="Times New Roman" w:cs="Times New Roman"/>
-        </w:rPr>
-        <w:t>Egevang</w:t>
-      </w:r>
-      <w:proofErr w:type="spellEnd"/>
-      <w:r>
-        <w:rPr>
-          <w:rFonts w:ascii="Times New Roman" w:hAnsi="Times New Roman" w:cs="Times New Roman"/>
-        </w:rPr>
-        <w:t xml:space="preserve">, Traditional IP Network Address Translator (Traditional NAT). IETF RFC </w:t>
+        <w:t xml:space="preserve">P. Srisuresh and K. Egevang, Traditional IP Network Address Translator (Traditional NAT). IETF RFC </w:t>
       </w:r>
       <w:r>
         <w:rPr>
@@ -5739,21 +5420,7 @@
         <w:rPr>
           <w:rFonts w:ascii="Times New Roman" w:hAnsi="Times New Roman" w:cs="Times New Roman"/>
         </w:rPr>
-        <w:t xml:space="preserve">J. </w:t>
-      </w:r>
-      <w:proofErr w:type="spellStart"/>
-      <w:r>
-        <w:rPr>
-          <w:rFonts w:ascii="Times New Roman" w:hAnsi="Times New Roman" w:cs="Times New Roman"/>
-        </w:rPr>
-        <w:t>Postel</w:t>
-      </w:r>
-      <w:proofErr w:type="spellEnd"/>
-      <w:r>
-        <w:rPr>
-          <w:rFonts w:ascii="Times New Roman" w:hAnsi="Times New Roman" w:cs="Times New Roman"/>
-        </w:rPr>
-        <w:t xml:space="preserve">, </w:t>
+        <w:t xml:space="preserve">J. Postel, </w:t>
       </w:r>
       <w:r>
         <w:rPr>
@@ -5795,13 +5462,7 @@
         <w:rPr>
           <w:rFonts w:ascii="Times New Roman" w:hAnsi="Times New Roman" w:cs="Times New Roman"/>
         </w:rPr>
-        <w:t>Load Balancing Scheduling Methods Explained</w:t>
-      </w:r>
-      <w:r>
-        <w:rPr>
-          <w:rFonts w:ascii="Times New Roman" w:hAnsi="Times New Roman" w:cs="Times New Roman"/>
-        </w:rPr>
-        <w:t>:</w:t>
+        <w:t>Load Balancing Scheduling Methods Explained:</w:t>
       </w:r>
       <w:r>
         <w:rPr>
@@ -5946,33 +5607,7 @@
         <w:rPr>
           <w:rFonts w:ascii="Times New Roman" w:hAnsi="Times New Roman" w:cs="Times New Roman"/>
         </w:rPr>
-        <w:t xml:space="preserve">P. </w:t>
-      </w:r>
-      <w:proofErr w:type="spellStart"/>
-      <w:r>
-        <w:rPr>
-          <w:rFonts w:ascii="Times New Roman" w:hAnsi="Times New Roman" w:cs="Times New Roman"/>
-        </w:rPr>
-        <w:t>Srisuresh</w:t>
-      </w:r>
-      <w:proofErr w:type="spellEnd"/>
-      <w:r>
-        <w:rPr>
-          <w:rFonts w:ascii="Times New Roman" w:hAnsi="Times New Roman" w:cs="Times New Roman"/>
-        </w:rPr>
-        <w:t xml:space="preserve"> and </w:t>
-      </w:r>
-      <w:r>
-        <w:rPr>
-          <w:rFonts w:ascii="Times New Roman" w:hAnsi="Times New Roman" w:cs="Times New Roman"/>
-        </w:rPr>
-        <w:t>M. Holdrege</w:t>
-      </w:r>
-      <w:r>
-        <w:rPr>
-          <w:rFonts w:ascii="Times New Roman" w:hAnsi="Times New Roman" w:cs="Times New Roman"/>
-        </w:rPr>
-        <w:t xml:space="preserve">, </w:t>
+        <w:t xml:space="preserve">P. Srisuresh and M. Holdrege, </w:t>
       </w:r>
       <w:r>
         <w:rPr>
@@ -6012,51 +5647,7 @@
         <w:rPr>
           <w:rFonts w:ascii="Times New Roman" w:hAnsi="Times New Roman" w:cs="Times New Roman"/>
         </w:rPr>
-        <w:t xml:space="preserve">F. </w:t>
-      </w:r>
-      <w:proofErr w:type="spellStart"/>
-      <w:r>
-        <w:rPr>
-          <w:rFonts w:ascii="Times New Roman" w:hAnsi="Times New Roman" w:cs="Times New Roman"/>
-        </w:rPr>
-        <w:t>Audet</w:t>
-      </w:r>
-      <w:proofErr w:type="spellEnd"/>
-      <w:r>
-        <w:rPr>
-          <w:rFonts w:ascii="Times New Roman" w:hAnsi="Times New Roman" w:cs="Times New Roman"/>
-        </w:rPr>
-        <w:t>, Ed.</w:t>
-      </w:r>
-      <w:r>
-        <w:rPr>
-          <w:rFonts w:ascii="Times New Roman" w:hAnsi="Times New Roman" w:cs="Times New Roman"/>
-        </w:rPr>
-        <w:t xml:space="preserve"> and </w:t>
-      </w:r>
-      <w:r>
-        <w:rPr>
-          <w:rFonts w:ascii="Times New Roman" w:hAnsi="Times New Roman" w:cs="Times New Roman"/>
-        </w:rPr>
-        <w:t>C. Jennings</w:t>
-      </w:r>
-      <w:r>
-        <w:rPr>
-          <w:rFonts w:ascii="Times New Roman" w:hAnsi="Times New Roman" w:cs="Times New Roman"/>
-        </w:rPr>
-        <w:t xml:space="preserve">, </w:t>
-      </w:r>
-      <w:r>
-        <w:rPr>
-          <w:rFonts w:ascii="Times New Roman" w:hAnsi="Times New Roman" w:cs="Times New Roman"/>
-        </w:rPr>
-        <w:t>Network Address Translation (NAT) Behavioral Requirements for Unicast UDP</w:t>
-      </w:r>
-      <w:r>
-        <w:rPr>
-          <w:rFonts w:ascii="Times New Roman" w:hAnsi="Times New Roman" w:cs="Times New Roman"/>
-        </w:rPr>
-        <w:t>. IETF RFC 4787, Jan, 2007.</w:t>
+        <w:t>F. Audet, Ed. and C. Jennings, Network Address Translation (NAT) Behavioral Requirements for Unicast UDP. IETF RFC 4787, Jan, 2007.</w:t>
       </w:r>
     </w:p>
     <w:sectPr>
@@ -7738,7 +7329,7 @@
 </file>
 
 <file path=customXml/itemProps1.xml><?xml version="1.0" encoding="utf-8"?>
-<ds:datastoreItem xmlns:ds="http://schemas.openxmlformats.org/officeDocument/2006/customXml" ds:itemID="{85E95CE1-0868-4EC0-87D0-EEEE86DAE4A2}">
+<ds:datastoreItem xmlns:ds="http://schemas.openxmlformats.org/officeDocument/2006/customXml" ds:itemID="{C4B70571-5CBA-4959-AAF9-D1AEF2F74FF8}">
   <ds:schemaRefs>
     <ds:schemaRef ds:uri="http://schemas.openxmlformats.org/officeDocument/2006/bibliography"/>
   </ds:schemaRefs>

</xml_diff>